<commit_message>
first Official work day
</commit_message>
<xml_diff>
--- a/Project Plan.docx
+++ b/Project Plan.docx
@@ -61,72 +61,62 @@
       </w:pPr>
       <w:r>
         <w:rPr/>
-        <w:t xml:space="preserve">IWantToBuyAPC's goal is to simply be a go to website for anyone that needs a computer, targeted at people who are have medium experience or no computer knowledge at all to have a website that is continually updated with letting them know what is the best in the market right now. </w:t>
-      </w:r>
-      <w:r>
+        <w:t>IWantToBuyAPC's goal is to simply be a go to website for anyone that needs a computer, targeted at people who are have medium experience or no computer knowledge at all to have a website that is continually updated with letting them know what is the best in the market right now. Vincent Nguyen has been a CIP (Computer Instruction Program) teacher at the Tempe Public Library from January 2014 to May 2015 and has developed an expertise on reaching out to those in need of any sort of computer needs to explain to them exactly what do they need that fits their budget and need-case. Whether that be a simple cheap laptop used for simple email and web browsing or a computer capable to video editing, IwantToBuyaPC's goal is to simplify the process for them and direct them to the perfect computer with no hassle.</w:t>
+      </w:r>
+    </w:p>
+    <w:p>
+      <w:pPr>
+        <w:pStyle w:val="Normal"/>
+        <w:spacing w:lineRule="auto" w:line="360"/>
+        <w:jc w:val="left"/>
         <w:rPr/>
-        <w:t>Vincent Nguyen has been a CIP (Computer Instruction Program) teacher at the Tempe Public Library from January 2014 to May 2015 and has developed an expertise on reaching out to those in need of any sort of computer needs to explain to them exactly what do they need that fits their budget and need-case. Whether that be a simple cheap laptop used for simple email and web browsing or a computer capable to video editing, IwantToBuyaPC's goal is to simplify the process for them and direct them to the perfect computer with no hassle.</w:t>
-      </w:r>
-    </w:p>
-    <w:p>
-      <w:pPr>
-        <w:pStyle w:val="Normal"/>
-        <w:spacing w:lineRule="auto" w:line="360"/>
-        <w:jc w:val="left"/>
+      </w:pPr>
+      <w:r>
         <w:rPr/>
-      </w:pPr>
-      <w:r>
+      </w:r>
+      <w:r>
+        <w:br w:type="page"/>
+      </w:r>
+    </w:p>
+    <w:p>
+      <w:pPr>
+        <w:pStyle w:val="Normal"/>
+        <w:spacing w:lineRule="auto" w:line="360"/>
+        <w:jc w:val="left"/>
         <w:rPr/>
-      </w:r>
-      <w:r>
-        <w:br w:type="page"/>
-      </w:r>
-    </w:p>
-    <w:p>
-      <w:pPr>
-        <w:pStyle w:val="Normal"/>
-        <w:spacing w:lineRule="auto" w:line="360"/>
-        <w:jc w:val="left"/>
+      </w:pPr>
+      <w:r>
         <w:rPr/>
-      </w:pPr>
-      <w:r>
+      </w:r>
+    </w:p>
+    <w:p>
+      <w:pPr>
+        <w:pStyle w:val="Normal"/>
+        <w:spacing w:lineRule="auto" w:line="360"/>
+        <w:jc w:val="left"/>
+        <w:rPr>
+          <w:u w:val="single"/>
+        </w:rPr>
+      </w:pPr>
+      <w:r>
+        <w:rPr>
+          <w:u w:val="single"/>
+        </w:rPr>
+        <w:t>Explanation of offered products/services</w:t>
+      </w:r>
+    </w:p>
+    <w:p>
+      <w:pPr>
+        <w:pStyle w:val="Normal"/>
+        <w:spacing w:lineRule="auto" w:line="360"/>
+        <w:jc w:val="left"/>
         <w:rPr/>
-      </w:r>
-    </w:p>
-    <w:p>
-      <w:pPr>
-        <w:pStyle w:val="Normal"/>
-        <w:spacing w:lineRule="auto" w:line="360"/>
-        <w:jc w:val="left"/>
-        <w:rPr>
-          <w:u w:val="single"/>
-        </w:rPr>
-      </w:pPr>
-      <w:r>
-        <w:rPr>
-          <w:u w:val="single"/>
-        </w:rPr>
-        <w:t>Explanation of offered products/services</w:t>
-      </w:r>
-    </w:p>
-    <w:p>
-      <w:pPr>
-        <w:pStyle w:val="Normal"/>
-        <w:spacing w:lineRule="auto" w:line="360"/>
-        <w:jc w:val="left"/>
-        <w:rPr/>
       </w:pPr>
       <w:r>
         <w:rPr>
           <w:u w:val="none"/>
         </w:rPr>
-        <w:t xml:space="preserve">Offered products will be computers that range from state of the art to </w:t>
-      </w:r>
-      <w:r>
-        <w:rPr>
-          <w:u w:val="none"/>
-        </w:rPr>
-        <w:t xml:space="preserve">budget laptops that can get the job done. Each computer will have a personal from myself of why I chose this laptop to be be highlighted in my website (instead of just being a database of hundreds of computer option, the most my website will hold will be 5) and who does this laptop best suits. </w:t>
+        <w:t xml:space="preserve">Offered products will be computers that range from state of the art to budget laptops that can get the job done. Each computer will have a personal from myself of why I chose this laptop to be be highlighted in my website (instead of just being a database of hundreds of computer option, the most my website will hold will be 5) and who does this laptop best suits. </w:t>
       </w:r>
     </w:p>
     <w:p>
@@ -374,49 +364,57 @@
         </w:rPr>
       </w:pPr>
       <w:r>
+        <w:rPr>
+          <w:u w:val="none"/>
+        </w:rPr>
+      </w:r>
+    </w:p>
+    <w:p>
+      <w:pPr>
+        <w:pStyle w:val="Normal"/>
+        <w:spacing w:lineRule="auto" w:line="360"/>
+        <w:jc w:val="left"/>
+        <w:rPr>
+          <w:u w:val="single"/>
+        </w:rPr>
+      </w:pPr>
+      <w:r>
+        <w:rPr>
+          <w:u w:val="single"/>
+        </w:rPr>
+        <w:t>Target Audience</w:t>
+      </w:r>
+    </w:p>
+    <w:p>
+      <w:pPr>
+        <w:pStyle w:val="Normal"/>
+        <w:spacing w:lineRule="auto" w:line="360"/>
+        <w:jc w:val="left"/>
         <w:rPr/>
-      </w:r>
-    </w:p>
-    <w:p>
-      <w:pPr>
-        <w:pStyle w:val="Normal"/>
-        <w:spacing w:lineRule="auto" w:line="360"/>
-        <w:jc w:val="left"/>
-        <w:rPr>
-          <w:u w:val="single"/>
-        </w:rPr>
-      </w:pPr>
-      <w:r>
-        <w:rPr>
-          <w:u w:val="single"/>
-        </w:rPr>
-        <w:t>Target Audience</w:t>
-      </w:r>
-    </w:p>
-    <w:p>
-      <w:pPr>
-        <w:pStyle w:val="Normal"/>
-        <w:spacing w:lineRule="auto" w:line="360"/>
-        <w:jc w:val="left"/>
-        <w:rPr/>
       </w:pPr>
       <w:r>
         <w:rPr>
           <w:u w:val="none"/>
         </w:rPr>
-        <w:t xml:space="preserve">Target Audience is for users who are </w:t>
-      </w:r>
-      <w:r>
+        <w:t>Target Audience is for users who are frustrated with the number of computers that are for sale, a majority of them have features they do not need and the technical jargon is beyond them when they just want a computer that works based on their needs. People who don't want to search through an endless list of computer that have a few bulletpoints of features (how much RAM, hard drive size, processor) but instead want to be introduced with personal reviews of a laptop that can convince them that this is the laptop for them. Why is Apple successful? Because their website is simplified with at most 5 products that are straight to the point for which one (Macbook Air/Pro/iMac) which one is for the customer visiting the website.</w:t>
+      </w:r>
+    </w:p>
+    <w:p>
+      <w:pPr>
+        <w:pStyle w:val="Normal"/>
+        <w:spacing w:lineRule="auto" w:line="360"/>
+        <w:jc w:val="left"/>
         <w:rPr>
           <w:u w:val="none"/>
         </w:rPr>
-        <w:t xml:space="preserve">frustrated with the number of computers that are for sale, a majority of them have features they do not need </w:t>
-      </w:r>
+      </w:pPr>
       <w:r>
         <w:rPr>
           <w:u w:val="none"/>
         </w:rPr>
-        <w:t>and the technical jargon is beyond them when they just want a computer that works based on their needs. People who don't want to search through an endless list of computer that have a few bulletpoints of features (how much RAM, hard drive size, processor) but instead want to be introduced with personal reviews of a laptop that can convince them that this is the laptop for them. Why is Apple successful? Because their website is simplified with at most 5 products that are straight to the point for which one (Macbook Air/Pro/iMac) which one is for the customer visiting the website.</w:t>
+      </w:r>
+      <w:r>
+        <w:br w:type="page"/>
       </w:r>
     </w:p>
     <w:p>
@@ -429,23 +427,9 @@
         </w:rPr>
       </w:pPr>
       <w:r>
-        <w:rPr/>
-      </w:r>
-      <w:r>
-        <w:br w:type="page"/>
-      </w:r>
-    </w:p>
-    <w:p>
-      <w:pPr>
-        <w:pStyle w:val="Normal"/>
-        <w:spacing w:lineRule="auto" w:line="360"/>
-        <w:jc w:val="left"/>
         <w:rPr>
           <w:u w:val="none"/>
         </w:rPr>
-      </w:pPr>
-      <w:r>
-        <w:rPr/>
       </w:r>
     </w:p>
     <w:p>
@@ -482,39 +466,39 @@
       <w:tblPr>
         <w:tblW w:w="9972" w:type="dxa"/>
         <w:jc w:val="left"/>
-        <w:tblInd w:w="55" w:type="dxa"/>
+        <w:tblInd w:w="53" w:type="dxa"/>
         <w:tblBorders>
-          <w:top w:val="single" w:sz="2" w:space="0" w:color="000000"/>
-          <w:left w:val="single" w:sz="2" w:space="0" w:color="000000"/>
-          <w:right w:val="single" w:sz="2" w:space="0" w:color="000000"/>
-          <w:insideV w:val="single" w:sz="2" w:space="0" w:color="000000"/>
+          <w:top w:val="single" w:sz="2" w:space="0" w:color="000001"/>
+          <w:left w:val="single" w:sz="2" w:space="0" w:color="000001"/>
+          <w:right w:val="single" w:sz="2" w:space="0" w:color="000001"/>
+          <w:insideV w:val="single" w:sz="2" w:space="0" w:color="000001"/>
         </w:tblBorders>
         <w:tblCellMar>
           <w:top w:w="55" w:type="dxa"/>
-          <w:left w:w="54" w:type="dxa"/>
+          <w:left w:w="51" w:type="dxa"/>
           <w:bottom w:w="55" w:type="dxa"/>
           <w:right w:w="55" w:type="dxa"/>
         </w:tblCellMar>
       </w:tblPr>
       <w:tblGrid>
         <w:gridCol w:w="4986"/>
-        <w:gridCol w:w="4986"/>
+        <w:gridCol w:w="4985"/>
       </w:tblGrid>
       <w:tr>
         <w:trPr/>
         <w:tc>
           <w:tcPr>
-            <w:tcW w:w="9972" w:type="dxa"/>
+            <w:tcW w:w="9971" w:type="dxa"/>
             <w:gridSpan w:val="2"/>
             <w:tcBorders>
-              <w:top w:val="single" w:sz="2" w:space="0" w:color="000000"/>
-              <w:left w:val="single" w:sz="2" w:space="0" w:color="000000"/>
-              <w:right w:val="single" w:sz="2" w:space="0" w:color="000000"/>
-              <w:insideV w:val="single" w:sz="2" w:space="0" w:color="000000"/>
+              <w:top w:val="single" w:sz="2" w:space="0" w:color="000001"/>
+              <w:left w:val="single" w:sz="2" w:space="0" w:color="000001"/>
+              <w:right w:val="single" w:sz="2" w:space="0" w:color="000001"/>
+              <w:insideV w:val="single" w:sz="2" w:space="0" w:color="000001"/>
             </w:tcBorders>
             <w:shd w:fill="auto" w:val="clear"/>
             <w:tcMar>
-              <w:left w:w="54" w:type="dxa"/>
+              <w:left w:w="51" w:type="dxa"/>
             </w:tcMar>
           </w:tcPr>
           <w:p>
@@ -544,16 +528,16 @@
         <w:trPr/>
         <w:tc>
           <w:tcPr>
-            <w:tcW w:w="9972" w:type="dxa"/>
+            <w:tcW w:w="9971" w:type="dxa"/>
             <w:gridSpan w:val="2"/>
             <w:tcBorders>
-              <w:left w:val="single" w:sz="2" w:space="0" w:color="000000"/>
-              <w:right w:val="single" w:sz="2" w:space="0" w:color="000000"/>
-              <w:insideV w:val="single" w:sz="2" w:space="0" w:color="000000"/>
+              <w:left w:val="single" w:sz="2" w:space="0" w:color="000001"/>
+              <w:right w:val="single" w:sz="2" w:space="0" w:color="000001"/>
+              <w:insideV w:val="single" w:sz="2" w:space="0" w:color="000001"/>
             </w:tcBorders>
             <w:shd w:fill="auto" w:val="clear"/>
             <w:tcMar>
-              <w:left w:w="54" w:type="dxa"/>
+              <w:left w:w="51" w:type="dxa"/>
             </w:tcMar>
           </w:tcPr>
           <w:p>
@@ -563,7 +547,11 @@
             </w:pPr>
             <w:r>
               <w:rPr/>
-              <w:t>Web Presence</w:t>
+              <w:t xml:space="preserve">Web Presence: </w:t>
+            </w:r>
+            <w:r>
+              <w:rPr/>
+              <w:t>#987 Most Popular Website, mainly due to the company splitting off their web presence into two websites, microsoft.com (#47) and microsoftstore.com. This should be considered a dislike for the company as it should attract more customers to their product site due to more incentive of having warranty be handled by Microsoft. Most likely people find the Microsoft Store website by going through Microsoft.com first.</w:t>
             </w:r>
           </w:p>
         </w:tc>
@@ -574,11 +562,13 @@
           <w:tcPr>
             <w:tcW w:w="4986" w:type="dxa"/>
             <w:tcBorders>
-              <w:left w:val="single" w:sz="2" w:space="0" w:color="000000"/>
+              <w:left w:val="single" w:sz="2" w:space="0" w:color="000001"/>
+              <w:right w:val="single" w:sz="2" w:space="0" w:color="000001"/>
+              <w:insideV w:val="single" w:sz="2" w:space="0" w:color="000001"/>
             </w:tcBorders>
             <w:shd w:fill="auto" w:val="clear"/>
             <w:tcMar>
-              <w:left w:w="54" w:type="dxa"/>
+              <w:left w:w="51" w:type="dxa"/>
             </w:tcMar>
           </w:tcPr>
           <w:p>
@@ -595,15 +585,15 @@
         </w:tc>
         <w:tc>
           <w:tcPr>
-            <w:tcW w:w="4986" w:type="dxa"/>
+            <w:tcW w:w="4985" w:type="dxa"/>
             <w:tcBorders>
-              <w:left w:val="single" w:sz="2" w:space="0" w:color="000000"/>
-              <w:right w:val="single" w:sz="2" w:space="0" w:color="000000"/>
-              <w:insideV w:val="single" w:sz="2" w:space="0" w:color="000000"/>
+              <w:left w:val="single" w:sz="2" w:space="0" w:color="000001"/>
+              <w:right w:val="single" w:sz="2" w:space="0" w:color="000001"/>
+              <w:insideV w:val="single" w:sz="2" w:space="0" w:color="000001"/>
             </w:tcBorders>
             <w:shd w:fill="auto" w:val="clear"/>
             <w:tcMar>
-              <w:left w:w="54" w:type="dxa"/>
+              <w:left w:w="51" w:type="dxa"/>
             </w:tcMar>
           </w:tcPr>
           <w:p>
@@ -625,13 +615,16 @@
           <w:tcPr>
             <w:tcW w:w="4986" w:type="dxa"/>
             <w:tcBorders>
-              <w:left w:val="single" w:sz="2" w:space="0" w:color="000000"/>
-              <w:bottom w:val="single" w:sz="2" w:space="0" w:color="000000"/>
-              <w:insideH w:val="single" w:sz="2" w:space="0" w:color="000000"/>
+              <w:top w:val="single" w:sz="2" w:space="0" w:color="000001"/>
+              <w:left w:val="single" w:sz="2" w:space="0" w:color="000001"/>
+              <w:bottom w:val="single" w:sz="2" w:space="0" w:color="000001"/>
+              <w:right w:val="single" w:sz="2" w:space="0" w:color="000001"/>
+              <w:insideH w:val="single" w:sz="2" w:space="0" w:color="000001"/>
+              <w:insideV w:val="single" w:sz="2" w:space="0" w:color="000001"/>
             </w:tcBorders>
             <w:shd w:fill="auto" w:val="clear"/>
             <w:tcMar>
-              <w:left w:w="54" w:type="dxa"/>
+              <w:left w:w="51" w:type="dxa"/>
             </w:tcMar>
           </w:tcPr>
           <w:p>
@@ -679,17 +672,18 @@
         </w:tc>
         <w:tc>
           <w:tcPr>
-            <w:tcW w:w="4986" w:type="dxa"/>
+            <w:tcW w:w="4985" w:type="dxa"/>
             <w:tcBorders>
-              <w:left w:val="single" w:sz="2" w:space="0" w:color="000000"/>
-              <w:bottom w:val="single" w:sz="2" w:space="0" w:color="000000"/>
-              <w:right w:val="single" w:sz="2" w:space="0" w:color="000000"/>
-              <w:insideH w:val="single" w:sz="2" w:space="0" w:color="000000"/>
-              <w:insideV w:val="single" w:sz="2" w:space="0" w:color="000000"/>
+              <w:top w:val="single" w:sz="2" w:space="0" w:color="000001"/>
+              <w:left w:val="single" w:sz="2" w:space="0" w:color="000001"/>
+              <w:bottom w:val="single" w:sz="2" w:space="0" w:color="000001"/>
+              <w:right w:val="single" w:sz="2" w:space="0" w:color="000001"/>
+              <w:insideH w:val="single" w:sz="2" w:space="0" w:color="000001"/>
+              <w:insideV w:val="single" w:sz="2" w:space="0" w:color="000001"/>
             </w:tcBorders>
             <w:shd w:fill="auto" w:val="clear"/>
             <w:tcMar>
-              <w:left w:w="54" w:type="dxa"/>
+              <w:left w:w="51" w:type="dxa"/>
             </w:tcMar>
           </w:tcPr>
           <w:p>
@@ -771,39 +765,39 @@
       <w:tblPr>
         <w:tblW w:w="9972" w:type="dxa"/>
         <w:jc w:val="left"/>
-        <w:tblInd w:w="55" w:type="dxa"/>
+        <w:tblInd w:w="53" w:type="dxa"/>
         <w:tblBorders>
-          <w:top w:val="single" w:sz="2" w:space="0" w:color="000000"/>
-          <w:left w:val="single" w:sz="2" w:space="0" w:color="000000"/>
-          <w:right w:val="single" w:sz="2" w:space="0" w:color="000000"/>
-          <w:insideV w:val="single" w:sz="2" w:space="0" w:color="000000"/>
+          <w:top w:val="single" w:sz="2" w:space="0" w:color="000001"/>
+          <w:left w:val="single" w:sz="2" w:space="0" w:color="000001"/>
+          <w:right w:val="single" w:sz="2" w:space="0" w:color="000001"/>
+          <w:insideV w:val="single" w:sz="2" w:space="0" w:color="000001"/>
         </w:tblBorders>
         <w:tblCellMar>
           <w:top w:w="55" w:type="dxa"/>
-          <w:left w:w="54" w:type="dxa"/>
+          <w:left w:w="51" w:type="dxa"/>
           <w:bottom w:w="55" w:type="dxa"/>
           <w:right w:w="55" w:type="dxa"/>
         </w:tblCellMar>
       </w:tblPr>
       <w:tblGrid>
         <w:gridCol w:w="4986"/>
-        <w:gridCol w:w="4986"/>
+        <w:gridCol w:w="4985"/>
       </w:tblGrid>
       <w:tr>
         <w:trPr/>
         <w:tc>
           <w:tcPr>
-            <w:tcW w:w="9972" w:type="dxa"/>
+            <w:tcW w:w="9971" w:type="dxa"/>
             <w:gridSpan w:val="2"/>
             <w:tcBorders>
-              <w:top w:val="single" w:sz="2" w:space="0" w:color="000000"/>
-              <w:left w:val="single" w:sz="2" w:space="0" w:color="000000"/>
-              <w:right w:val="single" w:sz="2" w:space="0" w:color="000000"/>
-              <w:insideV w:val="single" w:sz="2" w:space="0" w:color="000000"/>
+              <w:top w:val="single" w:sz="2" w:space="0" w:color="000001"/>
+              <w:left w:val="single" w:sz="2" w:space="0" w:color="000001"/>
+              <w:right w:val="single" w:sz="2" w:space="0" w:color="000001"/>
+              <w:insideV w:val="single" w:sz="2" w:space="0" w:color="000001"/>
             </w:tcBorders>
             <w:shd w:fill="auto" w:val="clear"/>
             <w:tcMar>
-              <w:left w:w="54" w:type="dxa"/>
+              <w:left w:w="51" w:type="dxa"/>
             </w:tcMar>
           </w:tcPr>
           <w:p>
@@ -813,41 +807,18 @@
             </w:pPr>
             <w:r>
               <w:rPr/>
-              <w:t xml:space="preserve">Competitor </w:t>
-            </w:r>
-            <w:r>
-              <w:rPr/>
-              <w:t>2</w:t>
-            </w:r>
-            <w:r>
-              <w:rPr/>
-              <w:t xml:space="preserve">: </w:t>
+              <w:t xml:space="preserve">Competitor 2: </w:t>
             </w:r>
             <w:r>
               <w:rPr>
                 <w:b/>
                 <w:bCs/>
               </w:rPr>
-              <w:t>Apple</w:t>
-            </w:r>
-            <w:r>
-              <w:rPr>
-                <w:b/>
-                <w:bCs/>
-              </w:rPr>
-              <w:t xml:space="preserve"> </w:t>
-            </w:r>
-            <w:r>
-              <w:rPr/>
-              <w:t>(www.</w:t>
-            </w:r>
-            <w:r>
-              <w:rPr/>
-              <w:t>apple</w:t>
-            </w:r>
-            <w:r>
-              <w:rPr/>
-              <w:t>.com)</w:t>
+              <w:t xml:space="preserve">Apple </w:t>
+            </w:r>
+            <w:r>
+              <w:rPr/>
+              <w:t>(www.apple.com)</w:t>
             </w:r>
           </w:p>
         </w:tc>
@@ -856,16 +827,16 @@
         <w:trPr/>
         <w:tc>
           <w:tcPr>
-            <w:tcW w:w="9972" w:type="dxa"/>
+            <w:tcW w:w="9971" w:type="dxa"/>
             <w:gridSpan w:val="2"/>
             <w:tcBorders>
-              <w:left w:val="single" w:sz="2" w:space="0" w:color="000000"/>
-              <w:right w:val="single" w:sz="2" w:space="0" w:color="000000"/>
-              <w:insideV w:val="single" w:sz="2" w:space="0" w:color="000000"/>
+              <w:left w:val="single" w:sz="2" w:space="0" w:color="000001"/>
+              <w:right w:val="single" w:sz="2" w:space="0" w:color="000001"/>
+              <w:insideV w:val="single" w:sz="2" w:space="0" w:color="000001"/>
             </w:tcBorders>
             <w:shd w:fill="auto" w:val="clear"/>
             <w:tcMar>
-              <w:left w:w="54" w:type="dxa"/>
+              <w:left w:w="51" w:type="dxa"/>
             </w:tcMar>
           </w:tcPr>
           <w:p>
@@ -875,7 +846,11 @@
             </w:pPr>
             <w:r>
               <w:rPr/>
-              <w:t>Web Presence</w:t>
+              <w:t xml:space="preserve">Web Presence: </w:t>
+            </w:r>
+            <w:r>
+              <w:rPr/>
+              <w:t>#51 Most Popular Website. This website is popular as most of Apple's product launches are centered and the information is distributed, information-wise, through the homepage. Ordering their products is also most popular ordering online through the company's website due to their warranty incentive and trust.</w:t>
             </w:r>
           </w:p>
         </w:tc>
@@ -886,11 +861,13 @@
           <w:tcPr>
             <w:tcW w:w="4986" w:type="dxa"/>
             <w:tcBorders>
-              <w:left w:val="single" w:sz="2" w:space="0" w:color="000000"/>
+              <w:left w:val="single" w:sz="2" w:space="0" w:color="000001"/>
+              <w:right w:val="single" w:sz="2" w:space="0" w:color="000001"/>
+              <w:insideV w:val="single" w:sz="2" w:space="0" w:color="000001"/>
             </w:tcBorders>
             <w:shd w:fill="auto" w:val="clear"/>
             <w:tcMar>
-              <w:left w:w="54" w:type="dxa"/>
+              <w:left w:w="51" w:type="dxa"/>
             </w:tcMar>
           </w:tcPr>
           <w:p>
@@ -907,15 +884,15 @@
         </w:tc>
         <w:tc>
           <w:tcPr>
-            <w:tcW w:w="4986" w:type="dxa"/>
+            <w:tcW w:w="4985" w:type="dxa"/>
             <w:tcBorders>
-              <w:left w:val="single" w:sz="2" w:space="0" w:color="000000"/>
-              <w:right w:val="single" w:sz="2" w:space="0" w:color="000000"/>
-              <w:insideV w:val="single" w:sz="2" w:space="0" w:color="000000"/>
+              <w:left w:val="single" w:sz="2" w:space="0" w:color="000001"/>
+              <w:right w:val="single" w:sz="2" w:space="0" w:color="000001"/>
+              <w:insideV w:val="single" w:sz="2" w:space="0" w:color="000001"/>
             </w:tcBorders>
             <w:shd w:fill="auto" w:val="clear"/>
             <w:tcMar>
-              <w:left w:w="54" w:type="dxa"/>
+              <w:left w:w="51" w:type="dxa"/>
             </w:tcMar>
           </w:tcPr>
           <w:p>
@@ -937,13 +914,16 @@
           <w:tcPr>
             <w:tcW w:w="4986" w:type="dxa"/>
             <w:tcBorders>
-              <w:left w:val="single" w:sz="2" w:space="0" w:color="000000"/>
-              <w:bottom w:val="single" w:sz="2" w:space="0" w:color="000000"/>
-              <w:insideH w:val="single" w:sz="2" w:space="0" w:color="000000"/>
+              <w:top w:val="single" w:sz="2" w:space="0" w:color="000001"/>
+              <w:left w:val="single" w:sz="2" w:space="0" w:color="000001"/>
+              <w:bottom w:val="single" w:sz="2" w:space="0" w:color="000001"/>
+              <w:right w:val="single" w:sz="2" w:space="0" w:color="000001"/>
+              <w:insideH w:val="single" w:sz="2" w:space="0" w:color="000001"/>
+              <w:insideV w:val="single" w:sz="2" w:space="0" w:color="000001"/>
             </w:tcBorders>
             <w:shd w:fill="auto" w:val="clear"/>
             <w:tcMar>
-              <w:left w:w="54" w:type="dxa"/>
+              <w:left w:w="51" w:type="dxa"/>
             </w:tcMar>
           </w:tcPr>
           <w:p>
@@ -971,27 +951,24 @@
             </w:pPr>
             <w:r>
               <w:rPr/>
-              <w:t>Detailed descriptions for each computer/</w:t>
-            </w:r>
-            <w:r>
-              <w:rPr/>
-              <w:t>product</w:t>
+              <w:t>Detailed descriptions for each computer/product</w:t>
             </w:r>
           </w:p>
         </w:tc>
         <w:tc>
           <w:tcPr>
-            <w:tcW w:w="4986" w:type="dxa"/>
+            <w:tcW w:w="4985" w:type="dxa"/>
             <w:tcBorders>
-              <w:left w:val="single" w:sz="2" w:space="0" w:color="000000"/>
-              <w:bottom w:val="single" w:sz="2" w:space="0" w:color="000000"/>
-              <w:right w:val="single" w:sz="2" w:space="0" w:color="000000"/>
-              <w:insideH w:val="single" w:sz="2" w:space="0" w:color="000000"/>
-              <w:insideV w:val="single" w:sz="2" w:space="0" w:color="000000"/>
+              <w:top w:val="single" w:sz="2" w:space="0" w:color="000001"/>
+              <w:left w:val="single" w:sz="2" w:space="0" w:color="000001"/>
+              <w:bottom w:val="single" w:sz="2" w:space="0" w:color="000001"/>
+              <w:right w:val="single" w:sz="2" w:space="0" w:color="000001"/>
+              <w:insideH w:val="single" w:sz="2" w:space="0" w:color="000001"/>
+              <w:insideV w:val="single" w:sz="2" w:space="0" w:color="000001"/>
             </w:tcBorders>
             <w:shd w:fill="auto" w:val="clear"/>
             <w:tcMar>
-              <w:left w:w="54" w:type="dxa"/>
+              <w:left w:w="51" w:type="dxa"/>
             </w:tcMar>
           </w:tcPr>
           <w:p>
@@ -1049,46 +1026,138 @@
         </w:rPr>
       </w:pPr>
       <w:r>
-        <w:rPr/>
+        <w:rPr>
+          <w:u w:val="single"/>
+        </w:rPr>
+      </w:r>
+    </w:p>
+    <w:p>
+      <w:pPr>
+        <w:pStyle w:val="Normal"/>
+        <w:spacing w:lineRule="auto" w:line="360"/>
+        <w:jc w:val="left"/>
+        <w:rPr>
+          <w:u w:val="single"/>
+        </w:rPr>
+      </w:pPr>
+      <w:r>
+        <w:rPr>
+          <w:u w:val="single"/>
+        </w:rPr>
+      </w:r>
+    </w:p>
+    <w:p>
+      <w:pPr>
+        <w:pStyle w:val="Normal"/>
+        <w:spacing w:lineRule="auto" w:line="360"/>
+        <w:jc w:val="left"/>
+        <w:rPr>
+          <w:u w:val="single"/>
+        </w:rPr>
+      </w:pPr>
+      <w:r>
+        <w:rPr>
+          <w:u w:val="single"/>
+        </w:rPr>
+      </w:r>
+    </w:p>
+    <w:p>
+      <w:pPr>
+        <w:pStyle w:val="Normal"/>
+        <w:spacing w:lineRule="auto" w:line="360"/>
+        <w:jc w:val="left"/>
+        <w:rPr>
+          <w:u w:val="single"/>
+        </w:rPr>
+      </w:pPr>
+      <w:r>
+        <w:rPr>
+          <w:u w:val="single"/>
+        </w:rPr>
+      </w:r>
+    </w:p>
+    <w:p>
+      <w:pPr>
+        <w:pStyle w:val="Normal"/>
+        <w:spacing w:lineRule="auto" w:line="360"/>
+        <w:jc w:val="left"/>
+        <w:rPr>
+          <w:u w:val="single"/>
+        </w:rPr>
+      </w:pPr>
+      <w:r>
+        <w:rPr>
+          <w:u w:val="single"/>
+        </w:rPr>
+      </w:r>
+    </w:p>
+    <w:p>
+      <w:pPr>
+        <w:pStyle w:val="Normal"/>
+        <w:spacing w:lineRule="auto" w:line="360"/>
+        <w:jc w:val="left"/>
+        <w:rPr>
+          <w:u w:val="single"/>
+        </w:rPr>
+      </w:pPr>
+      <w:r>
+        <w:rPr>
+          <w:u w:val="single"/>
+        </w:rPr>
+      </w:r>
+    </w:p>
+    <w:p>
+      <w:pPr>
+        <w:pStyle w:val="Normal"/>
+        <w:spacing w:lineRule="auto" w:line="360"/>
+        <w:jc w:val="left"/>
+        <w:rPr>
+          <w:u w:val="single"/>
+        </w:rPr>
+      </w:pPr>
+      <w:r>
+        <w:rPr>
+          <w:u w:val="single"/>
+        </w:rPr>
       </w:r>
     </w:p>
     <w:tbl>
       <w:tblPr>
         <w:tblW w:w="9972" w:type="dxa"/>
         <w:jc w:val="left"/>
-        <w:tblInd w:w="55" w:type="dxa"/>
+        <w:tblInd w:w="53" w:type="dxa"/>
         <w:tblBorders>
-          <w:top w:val="single" w:sz="2" w:space="0" w:color="000000"/>
-          <w:left w:val="single" w:sz="2" w:space="0" w:color="000000"/>
-          <w:right w:val="single" w:sz="2" w:space="0" w:color="000000"/>
-          <w:insideV w:val="single" w:sz="2" w:space="0" w:color="000000"/>
+          <w:top w:val="single" w:sz="2" w:space="0" w:color="000001"/>
+          <w:left w:val="single" w:sz="2" w:space="0" w:color="000001"/>
+          <w:right w:val="single" w:sz="2" w:space="0" w:color="000001"/>
+          <w:insideV w:val="single" w:sz="2" w:space="0" w:color="000001"/>
         </w:tblBorders>
         <w:tblCellMar>
           <w:top w:w="55" w:type="dxa"/>
-          <w:left w:w="54" w:type="dxa"/>
+          <w:left w:w="51" w:type="dxa"/>
           <w:bottom w:w="55" w:type="dxa"/>
           <w:right w:w="55" w:type="dxa"/>
         </w:tblCellMar>
       </w:tblPr>
       <w:tblGrid>
         <w:gridCol w:w="4986"/>
-        <w:gridCol w:w="4986"/>
+        <w:gridCol w:w="4985"/>
       </w:tblGrid>
       <w:tr>
         <w:trPr/>
         <w:tc>
           <w:tcPr>
-            <w:tcW w:w="9972" w:type="dxa"/>
+            <w:tcW w:w="9971" w:type="dxa"/>
             <w:gridSpan w:val="2"/>
             <w:tcBorders>
-              <w:top w:val="single" w:sz="2" w:space="0" w:color="000000"/>
-              <w:left w:val="single" w:sz="2" w:space="0" w:color="000000"/>
-              <w:right w:val="single" w:sz="2" w:space="0" w:color="000000"/>
-              <w:insideV w:val="single" w:sz="2" w:space="0" w:color="000000"/>
+              <w:top w:val="single" w:sz="2" w:space="0" w:color="000001"/>
+              <w:left w:val="single" w:sz="2" w:space="0" w:color="000001"/>
+              <w:right w:val="single" w:sz="2" w:space="0" w:color="000001"/>
+              <w:insideV w:val="single" w:sz="2" w:space="0" w:color="000001"/>
             </w:tcBorders>
             <w:shd w:fill="auto" w:val="clear"/>
             <w:tcMar>
-              <w:left w:w="54" w:type="dxa"/>
+              <w:left w:w="51" w:type="dxa"/>
             </w:tcMar>
           </w:tcPr>
           <w:p>
@@ -1098,15 +1167,7 @@
             </w:pPr>
             <w:r>
               <w:rPr/>
-              <w:t xml:space="preserve">Competitor </w:t>
-            </w:r>
-            <w:r>
-              <w:rPr/>
-              <w:t>3</w:t>
-            </w:r>
-            <w:r>
-              <w:rPr/>
-              <w:t xml:space="preserve">: </w:t>
+              <w:t xml:space="preserve">Competitor 3: </w:t>
             </w:r>
             <w:r>
               <w:rPr>
@@ -1117,15 +1178,7 @@
             </w:r>
             <w:r>
               <w:rPr/>
-              <w:t>(www.</w:t>
-            </w:r>
-            <w:r>
-              <w:rPr/>
-              <w:t>bestbuy</w:t>
-            </w:r>
-            <w:r>
-              <w:rPr/>
-              <w:t>.com)</w:t>
+              <w:t>(www.bestbuy.com)</w:t>
             </w:r>
           </w:p>
         </w:tc>
@@ -1134,16 +1187,16 @@
         <w:trPr/>
         <w:tc>
           <w:tcPr>
-            <w:tcW w:w="9972" w:type="dxa"/>
+            <w:tcW w:w="9971" w:type="dxa"/>
             <w:gridSpan w:val="2"/>
             <w:tcBorders>
-              <w:left w:val="single" w:sz="2" w:space="0" w:color="000000"/>
-              <w:right w:val="single" w:sz="2" w:space="0" w:color="000000"/>
-              <w:insideV w:val="single" w:sz="2" w:space="0" w:color="000000"/>
+              <w:left w:val="single" w:sz="2" w:space="0" w:color="000001"/>
+              <w:right w:val="single" w:sz="2" w:space="0" w:color="000001"/>
+              <w:insideV w:val="single" w:sz="2" w:space="0" w:color="000001"/>
             </w:tcBorders>
             <w:shd w:fill="auto" w:val="clear"/>
             <w:tcMar>
-              <w:left w:w="54" w:type="dxa"/>
+              <w:left w:w="51" w:type="dxa"/>
             </w:tcMar>
           </w:tcPr>
           <w:p>
@@ -1153,7 +1206,11 @@
             </w:pPr>
             <w:r>
               <w:rPr/>
-              <w:t>Web Presence</w:t>
+              <w:t xml:space="preserve">Web Presence: </w:t>
+            </w:r>
+            <w:r>
+              <w:rPr/>
+              <w:t>#199 Most Popular Website. Customers would still use BestBuy online to see if an item is in stock in the store before driving to the store. They can also purchase items online and pick them up.</w:t>
             </w:r>
           </w:p>
         </w:tc>
@@ -1164,11 +1221,13 @@
           <w:tcPr>
             <w:tcW w:w="4986" w:type="dxa"/>
             <w:tcBorders>
-              <w:left w:val="single" w:sz="2" w:space="0" w:color="000000"/>
+              <w:left w:val="single" w:sz="2" w:space="0" w:color="000001"/>
+              <w:right w:val="single" w:sz="2" w:space="0" w:color="000001"/>
+              <w:insideV w:val="single" w:sz="2" w:space="0" w:color="000001"/>
             </w:tcBorders>
             <w:shd w:fill="auto" w:val="clear"/>
             <w:tcMar>
-              <w:left w:w="54" w:type="dxa"/>
+              <w:left w:w="51" w:type="dxa"/>
             </w:tcMar>
           </w:tcPr>
           <w:p>
@@ -1185,15 +1244,15 @@
         </w:tc>
         <w:tc>
           <w:tcPr>
-            <w:tcW w:w="4986" w:type="dxa"/>
+            <w:tcW w:w="4985" w:type="dxa"/>
             <w:tcBorders>
-              <w:left w:val="single" w:sz="2" w:space="0" w:color="000000"/>
-              <w:right w:val="single" w:sz="2" w:space="0" w:color="000000"/>
-              <w:insideV w:val="single" w:sz="2" w:space="0" w:color="000000"/>
+              <w:left w:val="single" w:sz="2" w:space="0" w:color="000001"/>
+              <w:right w:val="single" w:sz="2" w:space="0" w:color="000001"/>
+              <w:insideV w:val="single" w:sz="2" w:space="0" w:color="000001"/>
             </w:tcBorders>
             <w:shd w:fill="auto" w:val="clear"/>
             <w:tcMar>
-              <w:left w:w="54" w:type="dxa"/>
+              <w:left w:w="51" w:type="dxa"/>
             </w:tcMar>
           </w:tcPr>
           <w:p>
@@ -1215,13 +1274,16 @@
           <w:tcPr>
             <w:tcW w:w="4986" w:type="dxa"/>
             <w:tcBorders>
-              <w:left w:val="single" w:sz="2" w:space="0" w:color="000000"/>
-              <w:bottom w:val="single" w:sz="2" w:space="0" w:color="000000"/>
-              <w:insideH w:val="single" w:sz="2" w:space="0" w:color="000000"/>
+              <w:top w:val="single" w:sz="2" w:space="0" w:color="000001"/>
+              <w:left w:val="single" w:sz="2" w:space="0" w:color="000001"/>
+              <w:bottom w:val="single" w:sz="2" w:space="0" w:color="000001"/>
+              <w:right w:val="single" w:sz="2" w:space="0" w:color="000001"/>
+              <w:insideH w:val="single" w:sz="2" w:space="0" w:color="000001"/>
+              <w:insideV w:val="single" w:sz="2" w:space="0" w:color="000001"/>
             </w:tcBorders>
             <w:shd w:fill="auto" w:val="clear"/>
             <w:tcMar>
-              <w:left w:w="54" w:type="dxa"/>
+              <w:left w:w="51" w:type="dxa"/>
             </w:tcMar>
           </w:tcPr>
           <w:p>
@@ -1255,17 +1317,18 @@
         </w:tc>
         <w:tc>
           <w:tcPr>
-            <w:tcW w:w="4986" w:type="dxa"/>
+            <w:tcW w:w="4985" w:type="dxa"/>
             <w:tcBorders>
-              <w:left w:val="single" w:sz="2" w:space="0" w:color="000000"/>
-              <w:bottom w:val="single" w:sz="2" w:space="0" w:color="000000"/>
-              <w:right w:val="single" w:sz="2" w:space="0" w:color="000000"/>
-              <w:insideH w:val="single" w:sz="2" w:space="0" w:color="000000"/>
-              <w:insideV w:val="single" w:sz="2" w:space="0" w:color="000000"/>
+              <w:top w:val="single" w:sz="2" w:space="0" w:color="000001"/>
+              <w:left w:val="single" w:sz="2" w:space="0" w:color="000001"/>
+              <w:bottom w:val="single" w:sz="2" w:space="0" w:color="000001"/>
+              <w:right w:val="single" w:sz="2" w:space="0" w:color="000001"/>
+              <w:insideH w:val="single" w:sz="2" w:space="0" w:color="000001"/>
+              <w:insideV w:val="single" w:sz="2" w:space="0" w:color="000001"/>
             </w:tcBorders>
             <w:shd w:fill="auto" w:val="clear"/>
             <w:tcMar>
-              <w:left w:w="54" w:type="dxa"/>
+              <w:left w:w="51" w:type="dxa"/>
             </w:tcMar>
           </w:tcPr>
           <w:p>
@@ -1314,23 +1377,86 @@
         </w:rPr>
       </w:pPr>
       <w:r>
+        <w:rPr>
+          <w:u w:val="single"/>
+        </w:rPr>
+      </w:r>
+      <w:r>
+        <w:br w:type="page"/>
+      </w:r>
+    </w:p>
+    <w:p>
+      <w:pPr>
+        <w:pStyle w:val="Normal"/>
+        <w:spacing w:lineRule="auto" w:line="360"/>
+        <w:jc w:val="left"/>
+        <w:rPr>
+          <w:u w:val="single"/>
+        </w:rPr>
+      </w:pPr>
+      <w:r>
+        <w:rPr>
+          <w:u w:val="single"/>
+        </w:rPr>
+      </w:r>
+    </w:p>
+    <w:p>
+      <w:pPr>
+        <w:pStyle w:val="Normal"/>
+        <w:spacing w:lineRule="auto" w:line="360"/>
+        <w:jc w:val="left"/>
         <w:rPr/>
-      </w:r>
-      <w:r>
-        <w:br w:type="page"/>
-      </w:r>
-    </w:p>
-    <w:p>
-      <w:pPr>
-        <w:pStyle w:val="Normal"/>
-        <w:spacing w:lineRule="auto" w:line="360"/>
-        <w:jc w:val="left"/>
-        <w:rPr>
-          <w:u w:val="single"/>
-        </w:rPr>
-      </w:pPr>
-      <w:r>
+      </w:pPr>
+      <w:r>
+        <w:rPr>
+          <w:u w:val="single"/>
+        </w:rPr>
+        <w:t>Yearly Demand</w:t>
+      </w:r>
+    </w:p>
+    <w:p>
+      <w:pPr>
+        <w:pStyle w:val="Normal"/>
+        <w:spacing w:lineRule="auto" w:line="360"/>
+        <w:jc w:val="left"/>
+        <w:rPr>
+          <w:u w:val="single"/>
+        </w:rPr>
+      </w:pPr>
+      <w:r>
+        <w:rPr>
+          <w:u w:val="single"/>
+        </w:rPr>
+      </w:r>
+    </w:p>
+    <w:p>
+      <w:pPr>
+        <w:pStyle w:val="Normal"/>
+        <w:spacing w:lineRule="auto" w:line="360"/>
+        <w:jc w:val="left"/>
         <w:rPr/>
+      </w:pPr>
+      <w:r>
+        <w:rPr>
+          <w:u w:val="single"/>
+        </w:rPr>
+        <w:t>Functionality</w:t>
+      </w:r>
+    </w:p>
+    <w:p>
+      <w:pPr>
+        <w:pStyle w:val="Normal"/>
+        <w:spacing w:lineRule="auto" w:line="360"/>
+        <w:jc w:val="left"/>
+        <w:rPr>
+          <w:u w:val="none"/>
+        </w:rPr>
+      </w:pPr>
+      <w:r>
+        <w:rPr>
+          <w:u w:val="none"/>
+        </w:rPr>
+        <w:t xml:space="preserve">The website will have a shopping cart that will hold my computer services and products before checkout using PHP. </w:t>
       </w:r>
     </w:p>
     <w:p>
@@ -1344,85 +1470,31 @@
         <w:rPr>
           <w:u w:val="single"/>
         </w:rPr>
-        <w:t>Yearly Demand</w:t>
-      </w:r>
-    </w:p>
-    <w:p>
-      <w:pPr>
-        <w:pStyle w:val="Normal"/>
-        <w:spacing w:lineRule="auto" w:line="360"/>
-        <w:jc w:val="left"/>
-        <w:rPr>
-          <w:u w:val="single"/>
-        </w:rPr>
-      </w:pPr>
-      <w:r>
+        <w:t>Shopping Experience</w:t>
+      </w:r>
+    </w:p>
+    <w:p>
+      <w:pPr>
+        <w:pStyle w:val="Normal"/>
+        <w:spacing w:lineRule="auto" w:line="360"/>
+        <w:jc w:val="left"/>
         <w:rPr/>
-      </w:r>
-    </w:p>
-    <w:p>
-      <w:pPr>
-        <w:pStyle w:val="Normal"/>
-        <w:spacing w:lineRule="auto" w:line="360"/>
-        <w:jc w:val="left"/>
-        <w:rPr/>
-      </w:pPr>
-      <w:r>
-        <w:rPr>
-          <w:u w:val="single"/>
-        </w:rPr>
-        <w:t>Functionality</w:t>
-      </w:r>
-    </w:p>
-    <w:p>
-      <w:pPr>
-        <w:pStyle w:val="Normal"/>
-        <w:spacing w:lineRule="auto" w:line="360"/>
-        <w:jc w:val="left"/>
-        <w:rPr>
-          <w:u w:val="none"/>
-        </w:rPr>
-      </w:pPr>
-      <w:r>
-        <w:rPr>
-          <w:u w:val="none"/>
-        </w:rPr>
-        <w:t xml:space="preserve">The website will have a shopping cart that will hold my computer services and products before checkout using PHP. </w:t>
-      </w:r>
-    </w:p>
-    <w:p>
-      <w:pPr>
-        <w:pStyle w:val="Normal"/>
-        <w:spacing w:lineRule="auto" w:line="360"/>
-        <w:jc w:val="left"/>
-        <w:rPr/>
-      </w:pPr>
-      <w:r>
-        <w:rPr>
-          <w:u w:val="single"/>
-        </w:rPr>
-        <w:t>Shopping Experience</w:t>
-      </w:r>
-    </w:p>
-    <w:p>
-      <w:pPr>
-        <w:pStyle w:val="Normal"/>
-        <w:spacing w:lineRule="auto" w:line="360"/>
-        <w:jc w:val="left"/>
-        <w:rPr>
-          <w:b w:val="false"/>
+      </w:pPr>
+      <w:r>
+        <w:rPr>
           <w:b w:val="false"/>
           <w:bCs w:val="false"/>
           <w:u w:val="none"/>
         </w:rPr>
-      </w:pPr>
+        <w:t xml:space="preserve">Big pictures with detailed descriptions of each laptop (going over features, best use case, and personal review from website owner). With each computer will also include links to other websites where they can buy the computer as the website mainly serves as a directional tool for consumers. The customer should easily see that they want </w:t>
+      </w:r>
       <w:r>
         <w:rPr>
           <w:b w:val="false"/>
           <w:bCs w:val="false"/>
           <w:u w:val="none"/>
         </w:rPr>
-        <w:t xml:space="preserve">Big pictures </w:t>
+        <w:t>and what is their to offer</w:t>
       </w:r>
       <w:r>
         <w:rPr>
@@ -1430,7 +1502,7 @@
           <w:bCs w:val="false"/>
           <w:u w:val="none"/>
         </w:rPr>
-        <w:t>with detailed descriptions of each laptop (going over features, best use case, and personal review from website owner). With each computer will also include links to other websites where they can buy the computer as the website mainly serves as a directional tool for consumers. The customer should easily see two buttons that they want, either products of computers to buy or services they need from me to provide.</w:t>
+        <w:t>, either products of computers to buy or services they need from me to provide.</w:t>
       </w:r>
     </w:p>
     <w:sectPr>
@@ -1489,6 +1561,7 @@
       </w:pPr>
       <w:rPr>
         <w:rFonts w:ascii="Symbol" w:hAnsi="Symbol" w:cs="Symbol" w:hint="default"/>
+        <w:b w:val="false"/>
       </w:rPr>
     </w:lvl>
     <w:lvl w:ilvl="1">
@@ -1534,6 +1607,7 @@
       </w:pPr>
       <w:rPr>
         <w:rFonts w:ascii="Symbol" w:hAnsi="Symbol" w:cs="Symbol" w:hint="default"/>
+        <w:b w:val="false"/>
       </w:rPr>
     </w:lvl>
     <w:lvl w:ilvl="4">
@@ -1579,6 +1653,7 @@
       </w:pPr>
       <w:rPr>
         <w:rFonts w:ascii="Symbol" w:hAnsi="Symbol" w:cs="Symbol" w:hint="default"/>
+        <w:b w:val="false"/>
       </w:rPr>
     </w:lvl>
     <w:lvl w:ilvl="7">
@@ -1626,6 +1701,7 @@
       </w:pPr>
       <w:rPr>
         <w:rFonts w:ascii="Symbol" w:hAnsi="Symbol" w:cs="Symbol" w:hint="default"/>
+        <w:b w:val="false"/>
       </w:rPr>
     </w:lvl>
     <w:lvl w:ilvl="1">
@@ -1671,6 +1747,7 @@
       </w:pPr>
       <w:rPr>
         <w:rFonts w:ascii="Symbol" w:hAnsi="Symbol" w:cs="Symbol" w:hint="default"/>
+        <w:b w:val="false"/>
       </w:rPr>
     </w:lvl>
     <w:lvl w:ilvl="4">
@@ -1716,6 +1793,7 @@
       </w:pPr>
       <w:rPr>
         <w:rFonts w:ascii="Symbol" w:hAnsi="Symbol" w:cs="Symbol" w:hint="default"/>
+        <w:b w:val="false"/>
       </w:rPr>
     </w:lvl>
     <w:lvl w:ilvl="7">
@@ -1761,7 +1839,6 @@
         </w:tabs>
         <w:ind w:left="720" w:hanging="360"/>
       </w:pPr>
-      <w:rPr/>
     </w:lvl>
     <w:lvl w:ilvl="1">
       <w:start w:val="1"/>
@@ -1774,7 +1851,6 @@
         </w:tabs>
         <w:ind w:left="1080" w:hanging="360"/>
       </w:pPr>
-      <w:rPr/>
     </w:lvl>
     <w:lvl w:ilvl="2">
       <w:start w:val="1"/>
@@ -1787,7 +1863,6 @@
         </w:tabs>
         <w:ind w:left="1440" w:hanging="360"/>
       </w:pPr>
-      <w:rPr/>
     </w:lvl>
     <w:lvl w:ilvl="3">
       <w:start w:val="1"/>
@@ -1800,7 +1875,6 @@
         </w:tabs>
         <w:ind w:left="1800" w:hanging="360"/>
       </w:pPr>
-      <w:rPr/>
     </w:lvl>
     <w:lvl w:ilvl="4">
       <w:start w:val="1"/>
@@ -1813,7 +1887,6 @@
         </w:tabs>
         <w:ind w:left="2160" w:hanging="360"/>
       </w:pPr>
-      <w:rPr/>
     </w:lvl>
     <w:lvl w:ilvl="5">
       <w:start w:val="1"/>
@@ -1826,7 +1899,6 @@
         </w:tabs>
         <w:ind w:left="2520" w:hanging="360"/>
       </w:pPr>
-      <w:rPr/>
     </w:lvl>
     <w:lvl w:ilvl="6">
       <w:start w:val="1"/>
@@ -1839,7 +1911,6 @@
         </w:tabs>
         <w:ind w:left="2880" w:hanging="360"/>
       </w:pPr>
-      <w:rPr/>
     </w:lvl>
     <w:lvl w:ilvl="7">
       <w:start w:val="1"/>
@@ -1852,7 +1923,6 @@
         </w:tabs>
         <w:ind w:left="3240" w:hanging="360"/>
       </w:pPr>
-      <w:rPr/>
     </w:lvl>
     <w:lvl w:ilvl="8">
       <w:start w:val="1"/>
@@ -1865,7 +1935,6 @@
         </w:tabs>
         <w:ind w:left="3600" w:hanging="360"/>
       </w:pPr>
-      <w:rPr/>
     </w:lvl>
   </w:abstractNum>
   <w:abstractNum w:abstractNumId="4">
@@ -2210,7 +2279,6 @@
         </w:tabs>
         <w:ind w:left="720" w:hanging="360"/>
       </w:pPr>
-      <w:rPr/>
     </w:lvl>
     <w:lvl w:ilvl="1">
       <w:start w:val="1"/>
@@ -2223,7 +2291,6 @@
         </w:tabs>
         <w:ind w:left="1080" w:hanging="360"/>
       </w:pPr>
-      <w:rPr/>
     </w:lvl>
     <w:lvl w:ilvl="2">
       <w:start w:val="1"/>
@@ -2236,7 +2303,6 @@
         </w:tabs>
         <w:ind w:left="1440" w:hanging="360"/>
       </w:pPr>
-      <w:rPr/>
     </w:lvl>
     <w:lvl w:ilvl="3">
       <w:start w:val="1"/>
@@ -2249,7 +2315,6 @@
         </w:tabs>
         <w:ind w:left="1800" w:hanging="360"/>
       </w:pPr>
-      <w:rPr/>
     </w:lvl>
     <w:lvl w:ilvl="4">
       <w:start w:val="1"/>
@@ -2262,7 +2327,6 @@
         </w:tabs>
         <w:ind w:left="2160" w:hanging="360"/>
       </w:pPr>
-      <w:rPr/>
     </w:lvl>
     <w:lvl w:ilvl="5">
       <w:start w:val="1"/>
@@ -2275,7 +2339,6 @@
         </w:tabs>
         <w:ind w:left="2520" w:hanging="360"/>
       </w:pPr>
-      <w:rPr/>
     </w:lvl>
     <w:lvl w:ilvl="6">
       <w:start w:val="1"/>
@@ -2288,7 +2351,6 @@
         </w:tabs>
         <w:ind w:left="2880" w:hanging="360"/>
       </w:pPr>
-      <w:rPr/>
     </w:lvl>
     <w:lvl w:ilvl="7">
       <w:start w:val="1"/>
@@ -2301,7 +2363,6 @@
         </w:tabs>
         <w:ind w:left="3240" w:hanging="360"/>
       </w:pPr>
-      <w:rPr/>
     </w:lvl>
     <w:lvl w:ilvl="8">
       <w:start w:val="1"/>
@@ -2314,7 +2375,6 @@
         </w:tabs>
         <w:ind w:left="3600" w:hanging="360"/>
       </w:pPr>
-      <w:rPr/>
     </w:lvl>
   </w:abstractNum>
   <w:abstractNum w:abstractNumId="8">
@@ -2329,7 +2389,6 @@
         </w:tabs>
         <w:ind w:left="720" w:hanging="360"/>
       </w:pPr>
-      <w:rPr/>
     </w:lvl>
     <w:lvl w:ilvl="1">
       <w:start w:val="1"/>
@@ -2342,7 +2401,6 @@
         </w:tabs>
         <w:ind w:left="1080" w:hanging="360"/>
       </w:pPr>
-      <w:rPr/>
     </w:lvl>
     <w:lvl w:ilvl="2">
       <w:start w:val="1"/>
@@ -2355,7 +2413,6 @@
         </w:tabs>
         <w:ind w:left="1440" w:hanging="360"/>
       </w:pPr>
-      <w:rPr/>
     </w:lvl>
     <w:lvl w:ilvl="3">
       <w:start w:val="1"/>
@@ -2368,7 +2425,6 @@
         </w:tabs>
         <w:ind w:left="1800" w:hanging="360"/>
       </w:pPr>
-      <w:rPr/>
     </w:lvl>
     <w:lvl w:ilvl="4">
       <w:start w:val="1"/>
@@ -2381,7 +2437,6 @@
         </w:tabs>
         <w:ind w:left="2160" w:hanging="360"/>
       </w:pPr>
-      <w:rPr/>
     </w:lvl>
     <w:lvl w:ilvl="5">
       <w:start w:val="1"/>
@@ -2394,7 +2449,6 @@
         </w:tabs>
         <w:ind w:left="2520" w:hanging="360"/>
       </w:pPr>
-      <w:rPr/>
     </w:lvl>
     <w:lvl w:ilvl="6">
       <w:start w:val="1"/>
@@ -2407,7 +2461,6 @@
         </w:tabs>
         <w:ind w:left="2880" w:hanging="360"/>
       </w:pPr>
-      <w:rPr/>
     </w:lvl>
     <w:lvl w:ilvl="7">
       <w:start w:val="1"/>
@@ -2420,7 +2473,6 @@
         </w:tabs>
         <w:ind w:left="3240" w:hanging="360"/>
       </w:pPr>
-      <w:rPr/>
     </w:lvl>
     <w:lvl w:ilvl="8">
       <w:start w:val="1"/>
@@ -2433,7 +2485,6 @@
         </w:tabs>
         <w:ind w:left="3600" w:hanging="360"/>
       </w:pPr>
-      <w:rPr/>
     </w:lvl>
   </w:abstractNum>
   <w:abstractNum w:abstractNumId="9">
@@ -2672,6 +2723,21 @@
     <w:qFormat/>
     <w:rPr/>
   </w:style>
+  <w:style w:type="character" w:styleId="ListLabel3">
+    <w:name w:val="ListLabel 3"/>
+    <w:qFormat/>
+    <w:rPr>
+      <w:rFonts w:cs="Symbol"/>
+      <w:b w:val="false"/>
+    </w:rPr>
+  </w:style>
+  <w:style w:type="character" w:styleId="ListLabel4">
+    <w:name w:val="ListLabel 4"/>
+    <w:qFormat/>
+    <w:rPr>
+      <w:rFonts w:cs="OpenSymbol"/>
+    </w:rPr>
+  </w:style>
   <w:style w:type="paragraph" w:styleId="Heading">
     <w:name w:val="Heading"/>
     <w:basedOn w:val="Normal"/>

</xml_diff>